<commit_message>
Adjust description about management
</commit_message>
<xml_diff>
--- a/E-sport Diagram.docx
+++ b/E-sport Diagram.docx
@@ -18,6 +18,14 @@
       <w:proofErr w:type="spellStart"/>
       <w:r>
         <w:t>tihdrew</w:t>
+      </w:r>
+      <w:proofErr w:type="spellEnd"/>
+      <w:r>
+        <w:t xml:space="preserve"> </w:t>
+      </w:r>
+      <w:proofErr w:type="spellStart"/>
+      <w:r>
+        <w:t>ibanisssss</w:t>
       </w:r>
       <w:proofErr w:type="spellEnd"/>
     </w:p>

</xml_diff>

<commit_message>
Gaming and Competitive Teams
</commit_message>
<xml_diff>
--- a/E-sport Diagram.docx
+++ b/E-sport Diagram.docx
@@ -13,21 +13,198 @@
     <w:p/>
     <w:p>
       <w:r>
-        <w:t xml:space="preserve">My name is </w:t>
+        <w:t xml:space="preserve">Department of E-sport have 8 departments. </w:t>
+      </w:r>
+      <w:proofErr w:type="gramStart"/>
+      <w:r>
+        <w:t>First of all</w:t>
+      </w:r>
+      <w:proofErr w:type="gramEnd"/>
+      <w:r>
+        <w:t xml:space="preserve"> we go the through to the Management and Operation.</w:t>
+      </w:r>
+    </w:p>
+    <w:p/>
+    <w:p>
+      <w:r>
+        <w:t>1. Management and Operations</w:t>
+      </w:r>
+    </w:p>
+    <w:p>
+      <w:r>
+        <w:tab/>
+        <w:t>•</w:t>
+      </w:r>
+      <w:r>
+        <w:tab/>
+        <w:t>Responsibilities:</w:t>
+      </w:r>
+    </w:p>
+    <w:p>
+      <w:r>
+        <w:t>Oversee the overall operations, develop company strategies, manage budgets, and ensure smooth coordination across all departments.</w:t>
+      </w:r>
+    </w:p>
+    <w:p>
+      <w:r>
+        <w:tab/>
+        <w:t>•</w:t>
+      </w:r>
+      <w:r>
+        <w:tab/>
+        <w:t>Key Roles:</w:t>
+      </w:r>
+    </w:p>
+    <w:p>
+      <w:r>
+        <w:t xml:space="preserve">To manage all department and became the frontliner of </w:t>
+      </w:r>
+      <w:proofErr w:type="gramStart"/>
+      <w:r>
+        <w:t>the this</w:t>
+      </w:r>
+      <w:proofErr w:type="gramEnd"/>
+      <w:r>
+        <w:t xml:space="preserve"> Industry </w:t>
+      </w:r>
+    </w:p>
+    <w:p>
+      <w:r>
+        <w:tab/>
+        <w:t>•</w:t>
+      </w:r>
+      <w:r>
+        <w:tab/>
+        <w:t>CEO/COO</w:t>
+      </w:r>
+    </w:p>
+    <w:p>
+      <w:r>
+        <w:t xml:space="preserve">Define the </w:t>
       </w:r>
       <w:proofErr w:type="spellStart"/>
       <w:r>
-        <w:t>tihdrew</w:t>
+        <w:t>the</w:t>
       </w:r>
       <w:proofErr w:type="spellEnd"/>
       <w:r>
-        <w:t xml:space="preserve"> </w:t>
-      </w:r>
+        <w:t xml:space="preserve"> vision mission and motto for the company </w:t>
+      </w:r>
+    </w:p>
+    <w:p>
+      <w:r>
+        <w:t xml:space="preserve">Make the overview of the strategy and </w:t>
+      </w:r>
+      <w:proofErr w:type="gramStart"/>
+      <w:r>
+        <w:t>decision making</w:t>
+      </w:r>
+      <w:proofErr w:type="gramEnd"/>
+      <w:r>
+        <w:t xml:space="preserve"> process</w:t>
+      </w:r>
+    </w:p>
+    <w:p/>
+    <w:p/>
+    <w:p>
+      <w:r>
+        <w:t>2. Gaming and Competitive Teams</w:t>
+      </w:r>
+    </w:p>
+    <w:p>
+      <w:r>
+        <w:tab/>
+        <w:t>•</w:t>
+      </w:r>
+      <w:r>
+        <w:tab/>
+        <w:t>Responsibilities:</w:t>
+      </w:r>
+    </w:p>
+    <w:p>
+      <w:r>
+        <w:t>Recruit and manage professional players and coaches, design training schedules, and oversee team performance in tournaments.</w:t>
+      </w:r>
+    </w:p>
+    <w:p>
+      <w:r>
+        <w:tab/>
+        <w:t>•</w:t>
+      </w:r>
+      <w:r>
+        <w:tab/>
+        <w:t>Key Roles:</w:t>
+      </w:r>
+    </w:p>
+    <w:p>
+      <w:r>
+        <w:t>To get a talented for sort of Professional Player and get a legal job with valuable income</w:t>
+      </w:r>
+    </w:p>
+    <w:p>
+      <w:r>
+        <w:tab/>
+        <w:t>•</w:t>
+      </w:r>
+      <w:r>
+        <w:tab/>
+        <w:t>Team Managers</w:t>
+      </w:r>
+    </w:p>
+    <w:p>
+      <w:r>
+        <w:t>To manage a team like condition of player, bootcamp, scrim and so on.</w:t>
+      </w:r>
+    </w:p>
+    <w:p>
+      <w:r>
+        <w:tab/>
+        <w:t>•</w:t>
+      </w:r>
+      <w:r>
+        <w:tab/>
+        <w:t>Coaches</w:t>
+      </w:r>
+    </w:p>
+    <w:p>
+      <w:r>
+        <w:t>Develop strategies and help players improve their performance.</w:t>
+      </w:r>
+    </w:p>
+    <w:p>
+      <w:r>
+        <w:tab/>
+        <w:t>•</w:t>
+      </w:r>
+      <w:r>
+        <w:tab/>
+        <w:t>Analysts</w:t>
+      </w:r>
+    </w:p>
+    <w:p>
       <w:proofErr w:type="spellStart"/>
       <w:r>
-        <w:t>ibanisssss</w:t>
+        <w:t>Analyze</w:t>
       </w:r>
       <w:proofErr w:type="spellEnd"/>
+      <w:r>
+        <w:t xml:space="preserve"> games to provide insights for better strategies</w:t>
+      </w:r>
+    </w:p>
+    <w:p>
+      <w:r>
+        <w:tab/>
+        <w:t>•</w:t>
+      </w:r>
+      <w:r>
+        <w:tab/>
+        <w:t>Players</w:t>
+      </w:r>
+    </w:p>
+    <w:p>
+      <w:r>
+        <w:t>Compete in tournaments and represent the team’s hard work and preparation.</w:t>
+      </w:r>
     </w:p>
     <w:p/>
     <w:p/>
@@ -644,7 +821,6 @@
   <w:style w:type="character" w:default="1" w:styleId="DefaultParagraphFont">
     <w:name w:val="Default Paragraph Font"/>
     <w:uiPriority w:val="1"/>
-    <w:semiHidden/>
     <w:unhideWhenUsed/>
   </w:style>
   <w:style w:type="table" w:default="1" w:styleId="TableNormal">

</xml_diff>

<commit_message>
Update for E-Sport Diagram-Markerting
</commit_message>
<xml_diff>
--- a/E-sport Diagram.docx
+++ b/E-sport Diagram.docx
@@ -207,6 +207,65 @@
       </w:r>
     </w:p>
     <w:p/>
+    <w:p>
+      <w:r>
+        <w:lastRenderedPageBreak/>
+        <w:t>3. Marketing and Public Relations</w:t>
+      </w:r>
+    </w:p>
+    <w:p>
+      <w:r>
+        <w:tab/>
+        <w:t>•</w:t>
+      </w:r>
+      <w:r>
+        <w:tab/>
+        <w:t>Responsibilities:</w:t>
+      </w:r>
+    </w:p>
+    <w:p>
+      <w:r>
+        <w:t>Promote the brand, manage social media platforms, create partnerships, and handle public relations.</w:t>
+      </w:r>
+    </w:p>
+    <w:p>
+      <w:r>
+        <w:tab/>
+        <w:t>•</w:t>
+      </w:r>
+      <w:r>
+        <w:tab/>
+        <w:t>Marketing Manager</w:t>
+      </w:r>
+    </w:p>
+    <w:p>
+      <w:r>
+        <w:t xml:space="preserve">Making a good product to attract the attention of people to became supporters of team such as </w:t>
+      </w:r>
+      <w:proofErr w:type="spellStart"/>
+      <w:r>
+        <w:t>mafla</w:t>
+      </w:r>
+      <w:proofErr w:type="spellEnd"/>
+      <w:r>
+        <w:t>, jersey team, handicap and so on.</w:t>
+      </w:r>
+    </w:p>
+    <w:p>
+      <w:r>
+        <w:tab/>
+        <w:t>•</w:t>
+      </w:r>
+      <w:r>
+        <w:tab/>
+        <w:t>Content Creators</w:t>
+      </w:r>
+    </w:p>
+    <w:p>
+      <w:r>
+        <w:t>Scout the famous person to became brand ambassador to promote the team in public and social media such as TikTok, YouTube Facebook and others.</w:t>
+      </w:r>
+    </w:p>
     <w:p/>
     <w:sectPr>
       <w:pgSz w:w="11906" w:h="16838"/>

</xml_diff>

<commit_message>
Updates about Content Creation and Media in E-sport
</commit_message>
<xml_diff>
--- a/E-sport Diagram.docx
+++ b/E-sport Diagram.docx
@@ -266,6 +266,66 @@
         <w:t>Scout the famous person to became brand ambassador to promote the team in public and social media such as TikTok, YouTube Facebook and others.</w:t>
       </w:r>
     </w:p>
+    <w:p/>
+    <w:p>
+      <w:r>
+        <w:t>4. Content Creation and Media</w:t>
+      </w:r>
+    </w:p>
+    <w:p>
+      <w:r>
+        <w:tab/>
+        <w:t>•</w:t>
+      </w:r>
+      <w:r>
+        <w:tab/>
+        <w:t>Responsibilities:</w:t>
+      </w:r>
+    </w:p>
+    <w:p>
+      <w:r>
+        <w:t>Produce high-quality video, streaming content, and digital media to engage fans and build the brand’s presence online.</w:t>
+      </w:r>
+    </w:p>
+    <w:p>
+      <w:r>
+        <w:tab/>
+        <w:t>•</w:t>
+      </w:r>
+      <w:r>
+        <w:tab/>
+        <w:t>Videographers</w:t>
+      </w:r>
+    </w:p>
+    <w:p>
+      <w:r>
+        <w:t xml:space="preserve">Made a vlog to give an attraction to the supporter to keep support player such as Vlog </w:t>
+      </w:r>
+      <w:proofErr w:type="gramStart"/>
+      <w:r>
+        <w:t>Holiday ,</w:t>
+      </w:r>
+      <w:proofErr w:type="gramEnd"/>
+      <w:r>
+        <w:t xml:space="preserve"> Mic Check , Introduce the player and so on.</w:t>
+      </w:r>
+    </w:p>
+    <w:p>
+      <w:r>
+        <w:tab/>
+        <w:t>•</w:t>
+      </w:r>
+      <w:r>
+        <w:tab/>
+        <w:t>Editors</w:t>
+      </w:r>
+    </w:p>
+    <w:p>
+      <w:r>
+        <w:t>Give an effort to attract the audience in sound effect, made a good quality, made research about a trend. It became famous some of fans clips the video.</w:t>
+      </w:r>
+    </w:p>
+    <w:p/>
     <w:p/>
     <w:sectPr>
       <w:pgSz w:w="11906" w:h="16838"/>

</xml_diff>

<commit_message>
Sponsorship and Partnetships upadate
</commit_message>
<xml_diff>
--- a/E-sport Diagram.docx
+++ b/E-sport Diagram.docx
@@ -323,6 +323,42 @@
     <w:p>
       <w:r>
         <w:t>Give an effort to attract the audience in sound effect, made a good quality, made research about a trend. It became famous some of fans clips the video.</w:t>
+      </w:r>
+    </w:p>
+    <w:p/>
+    <w:p>
+      <w:r>
+        <w:t>5. Sponsorships and Partnerships</w:t>
+      </w:r>
+    </w:p>
+    <w:p>
+      <w:r>
+        <w:tab/>
+        <w:t>•</w:t>
+      </w:r>
+      <w:r>
+        <w:tab/>
+        <w:t>Responsibilities:</w:t>
+      </w:r>
+    </w:p>
+    <w:p>
+      <w:r>
+        <w:t>Secure sponsorship deals, collaborate with brands, and maintain relationships with partners.</w:t>
+      </w:r>
+    </w:p>
+    <w:p>
+      <w:r>
+        <w:tab/>
+        <w:t>•</w:t>
+      </w:r>
+      <w:r>
+        <w:tab/>
+        <w:t>Partnership Managers</w:t>
+      </w:r>
+    </w:p>
+    <w:p>
+      <w:r>
+        <w:t>Try to get a get investment for the team to grow up and stable.</w:t>
       </w:r>
     </w:p>
     <w:p/>

</xml_diff>